<commit_message>
New translations clinic staff interview guide_v2.docx (Afrikaans)
</commit_message>
<xml_diff>
--- a/translations/parenttext_5day_south_africa/af/af_Clinic staff interview guide_V2.docx
+++ b/translations/parenttext_5day_south_africa/af/af_Clinic staff interview guide_V2.docx
@@ -14,7 +14,7 @@
         <w:pStyle w:val="P68B1DB1-Normal1"/>
       </w:pPr>
       <w:r>
-        <w:t xml:space="preserve">Appendix 4: SWIFT Qualitative Interview Guide: Clinic staff</w:t>
+        <w:t xml:space="preserve">Bylaag 4: SWIFT Kwalitatiewe Onderhoudgids: Kliniekpersoneel</w:t>
       </w:r>
     </w:p>
     <w:p>
@@ -448,7 +448,7 @@
         <w:pStyle w:val="P68B1DB1-Normal2"/>
       </w:pPr>
       <w:r>
-        <w:t xml:space="preserve">Briefing: </w:t>
+        <w:t xml:space="preserve">Inligtingsessie: </w:t>
       </w:r>
     </w:p>
     <w:p>
@@ -464,7 +464,7 @@
         <w:pStyle w:val="P68B1DB1-Normal3"/>
       </w:pPr>
       <w:r>
-        <w:t xml:space="preserve">Thank the interviewee for making the time to attend the interview. </w:t>
+        <w:t xml:space="preserve">Bedank die onderhoudvoerder dat hulle die tyd gemaak het om die onderhoud by te woon. </w:t>
       </w:r>
     </w:p>
     <w:p>
@@ -480,7 +480,7 @@
         <w:pStyle w:val="P68B1DB1-Normal4"/>
       </w:pPr>
       <w:r>
-        <w:t xml:space="preserve">Thank you for participating in this interview. It will take about 30 minutes. I will need to record this conversation, with your permission, so that we can listen to your contributions at a later stage. However, all your responses will remain confidential and will only be viewed by the research team. </w:t>
+        <w:t xml:space="preserve">Dankie vir jou deelname aan hierdie onderhoud. Dit sal ongeveer 30 minute vat. Ek sal die onderhoud moet opneem, met jou toestemming, sodat ons na jou bydrae kan luister op 'n later stadium. Al jou antwoorde sal egter vertroulik bly en sal net deur die navorsingspan gesien word. </w:t>
       </w:r>
     </w:p>
     <w:p>
@@ -496,7 +496,7 @@
         <w:pStyle w:val="P68B1DB1-Normal4"/>
       </w:pPr>
       <w:r>
-        <w:t xml:space="preserve">There are no right or wrong answers. We are simply interested in learning about your experiences of how we implemented the ParentText WhatsApp programme, so that we can understand what did and didn’t work.</w:t>
+        <w:t xml:space="preserve">Daar is geen regte of verkeerde antwoorde nie. Ons is eenvoudig net geïnteresseerd om te leer oor jou ervarings rakende hoe ons die ParentText WhatsApp-program geïmplementeer het, sodat ons kan verstaan wat gewerk het en wat nie.</w:t>
       </w:r>
     </w:p>
     <w:p>
@@ -511,7 +511,7 @@
         <w:pStyle w:val="P68B1DB1-Normal4"/>
       </w:pPr>
       <w:r>
-        <w:t xml:space="preserve">Because we want your name and identity to remain private, and this discussion is being recorded, we will not use your name in any of the documents we write up after this discussion. </w:t>
+        <w:t xml:space="preserve">Omdat ons wil hê dat jou naam en identiteit privaat moet bly, en die opname opgeneem word, sal ons nie jou naam in enige van die dokumente gebruik, wat ons opskryf oor die gesprek nie. </w:t>
       </w:r>
     </w:p>
     <w:p>
@@ -527,7 +527,7 @@
         <w:pStyle w:val="P68B1DB1-Normal4"/>
       </w:pPr>
       <w:r>
-        <w:t xml:space="preserve">Please remember that you are able to leave this interview at any time if you would like to, or you can choose not to answer any questions that you don’t want to respond to, for any reason. If you decide at a later stage that you would like your contribution to be removed from the study, you can contact the research team by email up until the [date to be determined]. After this point we would have started to share our findings.  Before you sign the consent form, do you have any questions? </w:t>
+        <w:t xml:space="preserve">Onthou jy kan die onderdhoud op enige tyd verlaat as jy wil, of jy kan kies om nie 'n vraag te antwoord nie, vir enige rede. As jy op 'n later stadium besluit dat jy jou bydrae uit die studie wil laat verwyder, kan jy die navorsingspan per e-pos kontak tot die [datum moet nog bepaal word]. Na die punt sou ons begin het om ons bevindings te deel.  Voor jy die toestemmingsvorm teken, het jy enige vrae? </w:t>
       </w:r>
     </w:p>
     <w:p>
@@ -547,7 +547,7 @@
         <w:pStyle w:val="P68B1DB1-Normal5"/>
       </w:pPr>
       <w:r>
-        <w:t xml:space="preserve">At this point, ask them to sign the consent form </w:t>
+        <w:t xml:space="preserve">Op die punt, vra hulle om die toestemmingsvorm te teken </w:t>
       </w:r>
     </w:p>
     <w:p>
@@ -560,7 +560,7 @@
         <w:pStyle w:val="P68B1DB1-Normal4"/>
       </w:pPr>
       <w:r>
-        <w:t xml:space="preserve">Thanks again for participating in this interview. Please let me know if any of my questions are confusing.</w:t>
+        <w:t xml:space="preserve">Weereens dankie vir jou deelname aan hierdie onderhoud. Laat weet my asseblief as enige van my vrae verwarrend is.</w:t>
       </w:r>
     </w:p>
     <w:p>
@@ -582,16 +582,10 @@
         <w:pStyle w:val="P68B1DB1-Normal4"/>
       </w:pPr>
       <w:r>
-        <w:t>[</w:t>
-      </w:r>
-      <w:r>
         <w:rPr>
           <w:i w:val="1"/>
         </w:rPr>
-        <w:t xml:space="preserve">please ensure you probe on all of the below questions</w:t>
-      </w:r>
-      <w:r>
-        <w:t>]</w:t>
+        <w:t xml:space="preserve">maak asseblief seker jy ondersoek op al die onderste vrae</w:t>
       </w:r>
     </w:p>
     <w:p>
@@ -619,7 +613,7 @@
         <w:pStyle w:val="P68B1DB1-Normal2"/>
       </w:pPr>
       <w:r>
-        <w:t xml:space="preserve">Recruitment and encouragement.</w:t>
+        <w:t xml:space="preserve">Werwing en aanmoediging.</w:t>
       </w:r>
     </w:p>
     <w:p>
@@ -643,7 +637,7 @@
         <w:pStyle w:val="P68B1DB1-Normal5"/>
       </w:pPr>
       <w:r>
-        <w:t xml:space="preserve">I’d like to begin by asking you about your experience of the way patients heard about the ParentText programme. </w:t>
+        <w:t xml:space="preserve">Ek wil graag begin om te vra oor jou ervaring oor die manier wat pasiënte gehoor het van die ParentText-program. </w:t>
       </w:r>
     </w:p>
     <w:p>
@@ -671,7 +665,7 @@
         <w:pStyle w:val="P68B1DB1-Normal4"/>
       </w:pPr>
       <w:r>
-        <w:t xml:space="preserve">What was your experience of the posters that were up in the clinic to recruit caregivers?</w:t>
+        <w:t xml:space="preserve">Wat was jou ervaring van die plakkate wat in die kliniek op was, om versorgers te werf?</w:t>
       </w:r>
     </w:p>
     <w:p>
@@ -690,7 +684,7 @@
         <w:pStyle w:val="P68B1DB1-Normal5"/>
       </w:pPr>
       <w:r>
-        <w:t xml:space="preserve">Probe: What did you like about the posters? How do you think they could be improved?</w:t>
+        <w:t xml:space="preserve">Ondersoek: Wat het jy van die plakkate gehou? Hoe dink jy kan hulle verbeter word?</w:t>
       </w:r>
     </w:p>
     <w:p>
@@ -709,7 +703,7 @@
         <w:pStyle w:val="P68B1DB1-Normal5"/>
       </w:pPr>
       <w:r>
-        <w:t xml:space="preserve">Probe: What did you think of the number of posters that were up? Where else do you think we should have put posters in clinics?</w:t>
+        <w:t xml:space="preserve">Ondersoek: Wat het jy gedink van die aantal plakkate wat op was? Waar anders dink jy moet ons plakkate opsit in klinieke?</w:t>
       </w:r>
     </w:p>
     <w:p>
@@ -728,7 +722,7 @@
         <w:pStyle w:val="P68B1DB1-Normal5"/>
       </w:pPr>
       <w:r>
-        <w:t xml:space="preserve">Probe: What did patients say about the posters? Did they mention seeing the posters or say anything else about the posters? </w:t>
+        <w:t xml:space="preserve">Ondersoek: Wat het pasiënte gesê oor die plakkate? Het hulle genoem dat hulle die plakkate gesien het of enige iets gesê oor die plakkate? </w:t>
       </w:r>
     </w:p>
     <w:p>
@@ -756,7 +750,7 @@
         <w:pStyle w:val="P68B1DB1-Normal4"/>
       </w:pPr>
       <w:r>
-        <w:t xml:space="preserve">What was your experience of encouraging patients to sign up to ParentText?</w:t>
+        <w:t xml:space="preserve">Wat was jou ervaring om pasiënte aan te moedig om in te teken vir ParentText?</w:t>
       </w:r>
     </w:p>
     <w:p>
@@ -775,7 +769,7 @@
         <w:pStyle w:val="P68B1DB1-Normal5"/>
       </w:pPr>
       <w:r>
-        <w:t xml:space="preserve">Probe: Which parts felt easy? What did you find difficult?</w:t>
+        <w:t xml:space="preserve">Ondersoek: Watter dele het maklik gevoel? Wat het jy moeilik gevind?</w:t>
       </w:r>
     </w:p>
     <w:p>
@@ -794,7 +788,7 @@
         <w:pStyle w:val="P68B1DB1-Normal5"/>
       </w:pPr>
       <w:r>
-        <w:t xml:space="preserve">Probe: How much time did it take to encourage patients? How did you find fitting it into your patient load and other work responsibilities? </w:t>
+        <w:t xml:space="preserve">Ondersoek: Hoeveel tyd het dit gevat om pasiënte aan te moedig? Hoe het jy dit gevind om dit in jou pasiëntelading en ander werkverantwoordelikhede in te pas? </w:t>
       </w:r>
     </w:p>
     <w:p>
@@ -813,7 +807,7 @@
         <w:pStyle w:val="P68B1DB1-Normal5"/>
       </w:pPr>
       <w:r>
-        <w:t xml:space="preserve">Probe: How did patients respond to the encouragement? Did they find it clear enough? Did it give them enough information? If not, how should we amend the script?</w:t>
+        <w:t xml:space="preserve">Ondersoek: Hoe het pasiënte reageer op die aanmoediging? Het hulle dit duidelik genoeg gevind? Het dit hulle genoeg inligting gegee? Indien nie, hoe moet ons die manuskrip verander?</w:t>
       </w:r>
     </w:p>
     <w:p>
@@ -832,7 +826,7 @@
         <w:pStyle w:val="P68B1DB1-Normal5"/>
       </w:pPr>
       <w:r>
-        <w:t xml:space="preserve">Probe: When you mentioned the programme, did any patients make the connection between your encouragement and seeing a poster about ParentText? </w:t>
+        <w:t xml:space="preserve">Ondersoek: Wanneer jy die program genoem het, het enige van jou pasiënte 'n konneksie gemaak tussen jou aanmoediging en die plakkaat wat hulle gesien het oor ParentText? </w:t>
       </w:r>
     </w:p>
     <w:p>
@@ -851,7 +845,7 @@
         <w:pStyle w:val="P68B1DB1-Normal5"/>
       </w:pPr>
       <w:r>
-        <w:t xml:space="preserve">Probe: What do you think about the overall need for the encouragement component? Did you find it useful/necessary?</w:t>
+        <w:t xml:space="preserve">Ondersoek: Wat dink jy oor die algehele behoefte vir die aanmoediging komponent? Het jy dit nuttig/nodig gevind?</w:t>
       </w:r>
     </w:p>
     <w:p>
@@ -880,7 +874,7 @@
         <w:pStyle w:val="P68B1DB1-Normal4"/>
       </w:pPr>
       <w:r>
-        <w:t xml:space="preserve">What was your experience during the ‘non-encouragement week?’ </w:t>
+        <w:t xml:space="preserve">Wat was jou ervaring gedurende die 'nie-aanmoediging week'? </w:t>
       </w:r>
     </w:p>
     <w:p>
@@ -899,7 +893,7 @@
         <w:pStyle w:val="P68B1DB1-Normal5"/>
       </w:pPr>
       <w:r>
-        <w:t xml:space="preserve">Probe: How did you find not being able to tell patients about the program in the non-encouragement week? </w:t>
+        <w:t xml:space="preserve">Ondersoek: Hoe het jy dit gevind om nie vir pasiënte van die program te vertel gedurende die nie-aanmoedigende week? </w:t>
       </w:r>
     </w:p>
     <w:p>
@@ -918,7 +912,7 @@
         <w:pStyle w:val="P68B1DB1-Normal5"/>
       </w:pPr>
       <w:r>
-        <w:t xml:space="preserve">No judgement, did you tell anyone about the program in the non-encouragement week?</w:t>
+        <w:t xml:space="preserve">Geen oordeel, het jy vir iemand van die program vertel gedurende die nie-aanmoedigende week?</w:t>
       </w:r>
     </w:p>
     <w:p>
@@ -937,7 +931,7 @@
         <w:pStyle w:val="P68B1DB1-Normal5"/>
       </w:pPr>
       <w:r>
-        <w:t xml:space="preserve">Probe: In the non-encouragement weeks, did you have any patients asking you about the programme? How did you handle that?</w:t>
+        <w:t xml:space="preserve">Ondersoek: In die nie-aanmoedigende weke, het jy enige pasiënte gehad wat jou uitgevra het oor die program? Hoe het jy dit hanteer?</w:t>
       </w:r>
     </w:p>
     <w:p>
@@ -965,7 +959,7 @@
         <w:pStyle w:val="P68B1DB1-Normal4"/>
       </w:pPr>
       <w:r>
-        <w:t xml:space="preserve">Did you hear anyone talking about the programme outside of the clinic? </w:t>
+        <w:t xml:space="preserve">Het jy enige iemand gehoor praat oor die program buite die kliniek? </w:t>
       </w:r>
     </w:p>
     <w:p>
@@ -989,7 +983,7 @@
         <w:pStyle w:val="P68B1DB1-Normal2"/>
       </w:pPr>
       <w:r>
-        <w:t xml:space="preserve">B. The ParentText programme. </w:t>
+        <w:t xml:space="preserve">B. Die ParentText-program. </w:t>
       </w:r>
     </w:p>
     <w:p>
@@ -1003,7 +997,7 @@
         <w:pStyle w:val="P68B1DB1-Normal5"/>
       </w:pPr>
       <w:r>
-        <w:t xml:space="preserve">Now I’d like to ask you about the ParentText programme itself. </w:t>
+        <w:t xml:space="preserve">Nou wil ek jou vra oor die ParentText-program self. </w:t>
       </w:r>
     </w:p>
     <w:p>
@@ -1021,7 +1015,7 @@
         <w:pStyle w:val="P68B1DB1-Normal4"/>
       </w:pPr>
       <w:r>
-        <w:t xml:space="preserve">Could you tell me what you think your overall sense of the patients’ overall interest in ParentText was? What did they say or do that made you think this?</w:t>
+        <w:t xml:space="preserve">Kan jy vir my vertel wat jou algemene indruk was van die pasiënte se algehele belangstelling in ParentText? Wat het hulle gesê of gedoen om jou so te laat dink?</w:t>
       </w:r>
     </w:p>
     <w:p>
@@ -1039,7 +1033,7 @@
         <w:pStyle w:val="P68B1DB1-Normal4"/>
       </w:pPr>
       <w:r>
-        <w:t xml:space="preserve">When seeing your patients again, did you receive any feedback from them about the programme?</w:t>
+        <w:t xml:space="preserve">Toe jy weer jou pasiënte gesien het, het jy enige terugvoer van hulle ontvang oor die program?</w:t>
       </w:r>
     </w:p>
     <w:p>
@@ -1057,7 +1051,7 @@
         <w:pStyle w:val="P68B1DB1-Normal5"/>
       </w:pPr>
       <w:r>
-        <w:t xml:space="preserve">If yes: What did they say? Did they like the program? What didn’t they like about it?</w:t>
+        <w:t xml:space="preserve">Indien ja: Wat het hulle gesê? Het hulle van die program gehou? Waarvan het hulle nie gehou nie?</w:t>
       </w:r>
     </w:p>
     <w:p>
@@ -1077,7 +1071,7 @@
         <w:pStyle w:val="P68B1DB1-Normal5"/>
       </w:pPr>
       <w:r>
-        <w:t xml:space="preserve">Did any of them speak specifically to you about the ‘keeping your child safe’ module? Was there any additional support you needed to give them?</w:t>
+        <w:t xml:space="preserve">Het enige van hulle spesifiek met jou gepraat oor die 'hou jou kind veilig' module? Was daar enige bykomende ondersteuning was jy vir hulle moes gee?</w:t>
       </w:r>
     </w:p>
     <w:p>
@@ -1095,7 +1089,7 @@
         <w:pStyle w:val="P68B1DB1-Normal4"/>
       </w:pPr>
       <w:r>
-        <w:t xml:space="preserve">Did you go through the programme yourself as a parent/caregiver? If yes, what did you think of it?</w:t>
+        <w:t xml:space="preserve">Het jy self deur die program gegaan as ouer/versorger? Indien ja, wat het jy gedink van dit?</w:t>
       </w:r>
     </w:p>
     <w:p>
@@ -1114,7 +1108,7 @@
         <w:pStyle w:val="P68B1DB1-Normal5"/>
       </w:pPr>
       <w:r>
-        <w:t xml:space="preserve">Probe: What do you like about it?</w:t>
+        <w:t xml:space="preserve">Ondersoek: Van wat het jy gehou?</w:t>
       </w:r>
     </w:p>
     <w:p>
@@ -1133,7 +1127,7 @@
         <w:pStyle w:val="P68B1DB1-Normal5"/>
       </w:pPr>
       <w:r>
-        <w:t xml:space="preserve">Probe: What do you think could be improved? Do you feel like it was missing anything e.g. in terms of content or referrals?</w:t>
+        <w:t xml:space="preserve">Ondersoek: Wat dink jy kan verbeter? Dink jy dit mis enige iets bv. in terme van inhoud of verwysings?</w:t>
       </w:r>
     </w:p>
     <w:p>
@@ -1152,7 +1146,7 @@
         <w:pStyle w:val="P68B1DB1-Normal5"/>
       </w:pPr>
       <w:r>
-        <w:t xml:space="preserve">Probe: Did you do 1 module or 2? What did you think of the second module?</w:t>
+        <w:t xml:space="preserve">Ondersoek: Het jy 1 module of 2 gedoen? Wat het jy gedink van die tweede module?</w:t>
         <w:br w:type="textWrapping"/>
       </w:r>
     </w:p>
@@ -1192,10 +1186,10 @@
         <w:rPr>
           <w:i w:val="1"/>
         </w:rPr>
-        <w:t>Probe</w:t>
-      </w:r>
-      <w:r>
-        <w:t xml:space="preserve">: May I ask who it was, not their name, but their relationship to you? Do you know if they joined? Did they share anything with you about the program?</w:t>
+        <w:t>Ondersoek</w:t>
+      </w:r>
+      <w:r>
+        <w:t xml:space="preserve">: Mag ek vra wie dit was, nie hulle naam nie, maar hulle verhouding met jou? Weet jy of hulle aangesluit het? Het hulle enige iets met jou gedeel oor die program?</w:t>
       </w:r>
     </w:p>
     <w:p>
@@ -1209,7 +1203,7 @@
         <w:pStyle w:val="P68B1DB1-Normal4"/>
       </w:pPr>
       <w:r>
-        <w:t xml:space="preserve">5. Did you speak to any colleagues about the program? If so, what were the types of things people were commenting on?</w:t>
+        <w:t xml:space="preserve">5. Het jy met enige kollegas gepraat oor die program? Indien so, wat was die tipe dinge waaroor mense kommentaar gelewer het?</w:t>
       </w:r>
       <w:r>
         <w:rPr>
@@ -1243,7 +1237,7 @@
         <w:pStyle w:val="P68B1DB1-Normal5"/>
       </w:pPr>
       <w:r>
-        <w:t xml:space="preserve">I’d like to ask your thoughts about us rolling out this intervention on a long-term basis.</w:t>
+        <w:t xml:space="preserve">Ek wil jou graag jou gedagtes vra oor ons wat die ingryping op 'n langtermynbasis uitrol.</w:t>
       </w:r>
     </w:p>
     <w:p>
@@ -1261,7 +1255,7 @@
         <w:pStyle w:val="P68B1DB1-Normal4"/>
       </w:pPr>
       <w:r>
-        <w:t xml:space="preserve">Firstly, do you think we should? Do you think there is a need for this programme? </w:t>
+        <w:t xml:space="preserve">Eerstens, dink jy ons moet? Dink jy daar is 'n behoefte vir die program? </w:t>
       </w:r>
     </w:p>
     <w:p>
@@ -1280,7 +1274,7 @@
         <w:pStyle w:val="P68B1DB1-Normal5"/>
       </w:pPr>
       <w:r>
-        <w:t xml:space="preserve">Probe: What makes you say that? What is your overall sense of interest in ParentText?</w:t>
+        <w:t xml:space="preserve">Ondersoek: Wat maak jou so sê? Wat is jou algehele sin van belangstelling in ParentText?</w:t>
         <w:br w:type="textWrapping"/>
       </w:r>
     </w:p>
@@ -1299,7 +1293,7 @@
         <w:pStyle w:val="P68B1DB1-Normal4"/>
       </w:pPr>
       <w:r>
-        <w:t xml:space="preserve">What do you think about the fact that the intervention is promoted in clinics? </w:t>
+        <w:t xml:space="preserve">Wat dink jy van die feit dat die ingrypings in klinieke geadverteer word? </w:t>
       </w:r>
     </w:p>
     <w:p>
@@ -1318,7 +1312,7 @@
         <w:pStyle w:val="P68B1DB1-Normal5"/>
       </w:pPr>
       <w:r>
-        <w:t xml:space="preserve">Probe: Should nurses be the ones to encourage? If not, who? </w:t>
+        <w:t xml:space="preserve">Ondersoek: Moet verpleegsters die wees wat dit aanmoedig? Indien nie, wie? </w:t>
       </w:r>
     </w:p>
     <w:p>
@@ -1337,7 +1331,7 @@
         <w:pStyle w:val="P68B1DB1-Normal5"/>
       </w:pPr>
       <w:r>
-        <w:t xml:space="preserve">Probe: Where else do you think this program should be advertised? </w:t>
+        <w:t xml:space="preserve">Ondersoek: Waar anders dink jy moet die program geadverteer word? </w:t>
       </w:r>
     </w:p>
     <w:p>
@@ -1356,7 +1350,7 @@
         <w:pStyle w:val="P68B1DB1-Normal5"/>
       </w:pPr>
       <w:r>
-        <w:t xml:space="preserve">Probe: Are there better ways to get parents/caregivers attention without increasing the cost too much?</w:t>
+        <w:t xml:space="preserve">Ondersoek: Is daar beter maniere om die aandag van ouers/versorgers te kry, sonder om die kostes te veel te verhoog?</w:t>
         <w:br w:type="textWrapping"/>
       </w:r>
     </w:p>
@@ -1375,7 +1369,7 @@
         <w:pStyle w:val="P68B1DB1-Normal4"/>
       </w:pPr>
       <w:r>
-        <w:t xml:space="preserve">We placed this study in a clinic which meant that nurses were able to do the encouragement; in rolling this out do you think the encouragement component of the study is important to parents signing up to the programme? </w:t>
+        <w:t xml:space="preserve">Ons het die studie in 'n kliniek geplaas sodat verpleegsters die aanmoediging kan doen; in die uitrol van die program, dink jy die aanmoediging komponent van die studie is belangrik vir ouers om in te teken vir die program? </w:t>
       </w:r>
     </w:p>
     <w:p>
@@ -1394,7 +1388,7 @@
         <w:pStyle w:val="P68B1DB1-Normal5"/>
       </w:pPr>
       <w:r>
-        <w:t xml:space="preserve">Probe: Why do you think so?</w:t>
+        <w:t xml:space="preserve">Ondersoek: Hoekom dink jy so?</w:t>
         <w:br w:type="textWrapping"/>
       </w:r>
     </w:p>
@@ -1413,7 +1407,7 @@
         <w:pStyle w:val="P68B1DB1-Normal4"/>
       </w:pPr>
       <w:r>
-        <w:t xml:space="preserve">Do you think it’s important to encourage patients to sign up to the programme or do you think the posters are enough to get their attention?</w:t>
+        <w:t xml:space="preserve">Dink jy dit is belangrik om pasiënte aan te moedig om in te teken vir die program of dink jy die plakkate is genoeg om hulle aandag te trek?</w:t>
       </w:r>
     </w:p>
     <w:p>
@@ -1431,7 +1425,7 @@
         <w:pStyle w:val="P68B1DB1-Normal5"/>
       </w:pPr>
       <w:r>
-        <w:t xml:space="preserve">Probe: How else do you think we could get their attention in a clinic setting?</w:t>
+        <w:t xml:space="preserve">Ondersoek: Kan jy aan ander maniere dink om hulle aandag te kry in 'n kliniekopset?</w:t>
       </w:r>
     </w:p>
     <w:p>
@@ -1452,7 +1446,7 @@
         <w:rPr>
           <w:i w:val="1"/>
         </w:rPr>
-        <w:t xml:space="preserve">Probe: How could we get their attention in other settings? E.g. schools, taxi ranks</w:t>
+        <w:t xml:space="preserve">Probe: How could we get their attention in other settings? Bv. skole, taxi-staanplekke</w:t>
       </w:r>
       <w:r>
         <w:t xml:space="preserve"> </w:t>
@@ -1474,7 +1468,7 @@
         <w:pStyle w:val="P68B1DB1-Normal4"/>
       </w:pPr>
       <w:r>
-        <w:t xml:space="preserve">What is your impression of nurses being the encouragers for this intervention?  Do you think it is a) feasible and b) realistic to continue to ask nurses to promote the programme during their routine consultations with patients? Why/why not for a) and b)?</w:t>
+        <w:t xml:space="preserve">Wat is jou indruk van verpleegsters wat die aanmoedigers is vir die ingrypings?  Dink jy dit is a) uitvoerbaar en b) realisties om voort te gaan om verpleegsters te vra om die program te adverteer gedurende hulle roetine konsultasies met pasiënte? Hoekom/hoekom nie vir a) en b)?</w:t>
         <w:br w:type="textWrapping"/>
       </w:r>
     </w:p>
@@ -1489,7 +1483,7 @@
         <w:pStyle w:val="P68B1DB1-Normal2"/>
       </w:pPr>
       <w:r>
-        <w:t xml:space="preserve">D. Potential for digital interventions. </w:t>
+        <w:t xml:space="preserve">D. Potentiaal vir digitale ingrypings. </w:t>
       </w:r>
     </w:p>
     <w:p>
@@ -1503,7 +1497,7 @@
         <w:pStyle w:val="P68B1DB1-Normal5"/>
       </w:pPr>
       <w:r>
-        <w:t xml:space="preserve">The next few questions are about your thoughts around the potential for digital/online/virtual interventions.</w:t>
+        <w:t xml:space="preserve">Die volgende paar vrae gaan oor jou gedagtes vir die potentiaal vir digitale/aanlyn/virtuele ingrypings.</w:t>
       </w:r>
     </w:p>
     <w:p>
@@ -1523,7 +1517,7 @@
         <w:pStyle w:val="P68B1DB1-Normal4"/>
       </w:pPr>
       <w:r>
-        <w:t xml:space="preserve">Based on your experience with the ParentText programme – What do you think about a purely digital intervention like this? Do you think it can help people in your community? Why/Why not?</w:t>
+        <w:t xml:space="preserve">Gebaseer op jou ervaring met die ParentText-program - Wat dink jy van 'n suiwer digitale ingryping soos dit? Dink jy dit kan mense in jou gemeenskap help? Hoekom/hoekom nie?</w:t>
       </w:r>
     </w:p>
     <w:p>
@@ -1539,7 +1533,7 @@
         <w:pStyle w:val="P68B1DB1-Normal4"/>
       </w:pPr>
       <w:r>
-        <w:t xml:space="preserve">2. Which services provided in-person do you think a digital platform like this could be useful for?  </w:t>
+        <w:t xml:space="preserve">2. Watter in-persoon diensverksaffers dink jy sal 'n digitale platform soos die nuttig voor wees?  </w:t>
       </w:r>
     </w:p>
     <w:p>
@@ -1554,7 +1548,7 @@
         <w:pStyle w:val="P68B1DB1-Normal4"/>
       </w:pPr>
       <w:r>
-        <w:t xml:space="preserve">3. In your work with patients, are there non-medical issues which come up in your appointments with them that you think can be supported digitally like this program is doing for parenting? </w:t>
+        <w:t xml:space="preserve">3. In jou werk met pasiënte, is daar nie-mediese probleme wat voorkom in jou afsprake met hulle, wat jy dink digitaal ondersteun kan word deur 'n program soos die vir ouers? </w:t>
       </w:r>
     </w:p>
     <w:p>
@@ -1597,7 +1591,7 @@
         <w:pStyle w:val="P68B1DB1-Normal5"/>
       </w:pPr>
       <w:r>
-        <w:t xml:space="preserve">Thank you for your contributions so far. We will be finishing the interview soon; I just have two more questions.</w:t>
+        <w:t xml:space="preserve">Dankie vir jou bydrae tot dusver. Ons sal die onderhoud binnekort klaar maak; ek het net nog twee vrae.</w:t>
       </w:r>
     </w:p>
     <w:p>
@@ -1616,7 +1610,7 @@
         <w:pStyle w:val="P68B1DB1-Normal4"/>
       </w:pPr>
       <w:r>
-        <w:t xml:space="preserve">Is there anything else you want us to know about that we didn’t ask? Anything else to share?</w:t>
+        <w:t xml:space="preserve">Is daar enige iets anders wat jy wil hê ons moet weet, oor iets wat ons nie gevra het nie? Enige iets anders om te deel?</w:t>
       </w:r>
     </w:p>
     <w:p>
@@ -1634,7 +1628,7 @@
         <w:pStyle w:val="P68B1DB1-Normal4"/>
       </w:pPr>
       <w:r>
-        <w:t xml:space="preserve">Do you have any questions for me?</w:t>
+        <w:t xml:space="preserve">Het jy enige vrae vir my?</w:t>
       </w:r>
     </w:p>
     <w:p>
@@ -1648,13 +1642,13 @@
         <w:pStyle w:val="P68B1DB1-Normal4"/>
       </w:pPr>
       <w:r>
-        <w:t xml:space="preserve">Was there anything that made you feel a bit unsettled while doing this interview that you would like us to refer you to support for? (</w:t>
+        <w:t xml:space="preserve">Was daar enige iets wat jou onrustig laat voel het gedurende die onderhoud, waarvoor ons jou vir ondersteuning kan laat verwys? (</w:t>
       </w:r>
       <w:r>
         <w:rPr>
           <w:i w:val="1"/>
         </w:rPr>
-        <w:t xml:space="preserve">if they become visibly unsettled then speak directly to a referral for that</w:t>
+        <w:t xml:space="preserve">as hulle duidelik onrustig raak, praat dan direk met 'n verwysing vir dit</w:t>
       </w:r>
       <w:r>
         <w:t>).</w:t>
@@ -1685,7 +1679,7 @@
           <w:b w:val="1"/>
           <w:i w:val="1"/>
         </w:rPr>
-        <w:t xml:space="preserve">We’ve come to the end of our interview</w:t>
+        <w:t xml:space="preserve">Ons het aan die einde van ons ondehoud gekom</w:t>
       </w:r>
       <w:r>
         <w:t xml:space="preserve">. </w:t>
@@ -1695,7 +1689,7 @@
           <w:b w:val="1"/>
           <w:i w:val="1"/>
         </w:rPr>
-        <w:t xml:space="preserve">Thanks again for taking the time to come speak with us today. I know you’re busy. Your responses have been very helpful! </w:t>
+        <w:t xml:space="preserve">Weereens baie dankie dat jy die tyd geneem het om vandag met ons te praat. Ek weet jy is besig. Jou antwoorde was baie nuttig! </w:t>
       </w:r>
     </w:p>
     <w:p/>

</xml_diff>